<commit_message>
firt fix attempt matrix
</commit_message>
<xml_diff>
--- a/Ejercicio 04_Construccion de Parseador.docx
+++ b/Ejercicio 04_Construccion de Parseador.docx
@@ -178,7 +178,27 @@
           <w:sz w:val="22"/>
           <w:szCs w:val="22"/>
         </w:rPr>
-        <w:t xml:space="preserve"> el programa del Parser </w:t>
+        <w:t xml:space="preserve"> el programa del </w:t>
+      </w:r>
+      <w:proofErr w:type="spellStart"/>
+      <w:r>
+        <w:rPr>
+          <w:rFonts w:ascii="Verdana" w:hAnsi="Verdana" w:cs="Arial"/>
+          <w:bCs/>
+          <w:sz w:val="22"/>
+          <w:szCs w:val="22"/>
+        </w:rPr>
+        <w:t>Parser</w:t>
+      </w:r>
+      <w:proofErr w:type="spellEnd"/>
+      <w:r>
+        <w:rPr>
+          <w:rFonts w:ascii="Verdana" w:hAnsi="Verdana" w:cs="Arial"/>
+          <w:bCs/>
+          <w:sz w:val="22"/>
+          <w:szCs w:val="22"/>
+        </w:rPr>
+        <w:t xml:space="preserve"> </w:t>
       </w:r>
       <w:r>
         <w:rPr>
@@ -582,7 +602,7 @@
           <w:sz w:val="22"/>
           <w:szCs w:val="22"/>
         </w:rPr>
-        <w:t xml:space="preserve"> separadas con el símbolo :.</w:t>
+        <w:t xml:space="preserve"> separadas con el símbolo :</w:t>
       </w:r>
     </w:p>
     <w:p>
@@ -1604,7 +1624,27 @@
           <w:sz w:val="22"/>
           <w:szCs w:val="22"/>
         </w:rPr>
-        <w:t xml:space="preserve">y parser modificados </w:t>
+        <w:t xml:space="preserve">y </w:t>
+      </w:r>
+      <w:proofErr w:type="spellStart"/>
+      <w:r>
+        <w:rPr>
+          <w:rFonts w:ascii="Verdana" w:hAnsi="Verdana" w:cs="Arial"/>
+          <w:bCs/>
+          <w:sz w:val="22"/>
+          <w:szCs w:val="22"/>
+        </w:rPr>
+        <w:t>parser</w:t>
+      </w:r>
+      <w:proofErr w:type="spellEnd"/>
+      <w:r>
+        <w:rPr>
+          <w:rFonts w:ascii="Verdana" w:hAnsi="Verdana" w:cs="Arial"/>
+          <w:bCs/>
+          <w:sz w:val="22"/>
+          <w:szCs w:val="22"/>
+        </w:rPr>
+        <w:t xml:space="preserve"> modificados </w:t>
       </w:r>
       <w:r>
         <w:rPr>
@@ -1615,6 +1655,7 @@
         </w:rPr>
         <w:t xml:space="preserve">a </w:t>
       </w:r>
+      <w:proofErr w:type="spellStart"/>
       <w:r>
         <w:rPr>
           <w:rFonts w:ascii="Verdana" w:hAnsi="Verdana" w:cs="Arial"/>
@@ -1624,6 +1665,7 @@
         </w:rPr>
         <w:t>Canvas</w:t>
       </w:r>
+      <w:proofErr w:type="spellEnd"/>
       <w:r>
         <w:rPr>
           <w:rFonts w:ascii="Verdana" w:hAnsi="Verdana" w:cs="Arial"/>
@@ -3752,6 +3794,7 @@
     <w:lsdException w:name="HTML Sample" w:semiHidden="1" w:unhideWhenUsed="1"/>
     <w:lsdException w:name="HTML Typewriter" w:semiHidden="1" w:unhideWhenUsed="1"/>
     <w:lsdException w:name="HTML Variable" w:semiHidden="1" w:unhideWhenUsed="1"/>
+    <w:lsdException w:name="Normal Table" w:semiHidden="1" w:unhideWhenUsed="1"/>
     <w:lsdException w:name="annotation subject" w:semiHidden="1" w:unhideWhenUsed="1"/>
     <w:lsdException w:name="No List" w:semiHidden="1" w:unhideWhenUsed="1"/>
     <w:lsdException w:name="Outline List 1" w:semiHidden="1" w:unhideWhenUsed="1"/>
@@ -3794,8 +3837,11 @@
     <w:lsdException w:name="Table Contemporary" w:semiHidden="1" w:unhideWhenUsed="1"/>
     <w:lsdException w:name="Table Elegant" w:semiHidden="1" w:unhideWhenUsed="1"/>
     <w:lsdException w:name="Table Professional" w:semiHidden="1" w:unhideWhenUsed="1"/>
+    <w:lsdException w:name="Table Subtle 1" w:semiHidden="1" w:unhideWhenUsed="1"/>
     <w:lsdException w:name="Table Subtle 2" w:semiHidden="1" w:unhideWhenUsed="1"/>
     <w:lsdException w:name="Table Web 1" w:semiHidden="1" w:unhideWhenUsed="1"/>
+    <w:lsdException w:name="Table Web 2" w:semiHidden="1" w:unhideWhenUsed="1"/>
+    <w:lsdException w:name="Table Web 3" w:semiHidden="1" w:unhideWhenUsed="1"/>
     <w:lsdException w:name="Balloon Text" w:semiHidden="1" w:unhideWhenUsed="1"/>
     <w:lsdException w:name="Table Theme" w:semiHidden="1" w:unhideWhenUsed="1"/>
     <w:lsdException w:name="Placeholder Text" w:semiHidden="1" w:uiPriority="99"/>

</xml_diff>

<commit_message>
Refactor: new code with new instructions
</commit_message>
<xml_diff>
--- a/Ejercicio 04_Construccion de Parseador.docx
+++ b/Ejercicio 04_Construccion de Parseador.docx
@@ -128,7 +128,27 @@
           <w:color w:val="0070C0"/>
           <w:szCs w:val="28"/>
         </w:rPr>
-        <w:t>Matrícula1___________  Matrícula2___________  Matrícula3___________</w:t>
+        <w:t>Matrícula1__________</w:t>
+      </w:r>
+      <w:proofErr w:type="gramStart"/>
+      <w:r>
+        <w:rPr>
+          <w:rFonts w:ascii="Verdana" w:hAnsi="Verdana" w:cs="Arial"/>
+          <w:bCs/>
+          <w:color w:val="0070C0"/>
+          <w:szCs w:val="28"/>
+        </w:rPr>
+        <w:t>_  Matrícula</w:t>
+      </w:r>
+      <w:proofErr w:type="gramEnd"/>
+      <w:r>
+        <w:rPr>
+          <w:rFonts w:ascii="Verdana" w:hAnsi="Verdana" w:cs="Arial"/>
+          <w:bCs/>
+          <w:color w:val="0070C0"/>
+          <w:szCs w:val="28"/>
+        </w:rPr>
+        <w:t>2___________  Matrícula3___________</w:t>
       </w:r>
     </w:p>
     <w:p>
@@ -234,115 +254,16 @@
           <w:sz w:val="22"/>
           <w:szCs w:val="22"/>
         </w:rPr>
-        <w:t>para que</w:t>
-      </w:r>
-      <w:r>
-        <w:rPr>
-          <w:rFonts w:ascii="Verdana" w:hAnsi="Verdana" w:cs="Arial"/>
-          <w:bCs/>
-          <w:sz w:val="22"/>
-          <w:szCs w:val="22"/>
-        </w:rPr>
-        <w:t>,</w:t>
-      </w:r>
-      <w:r>
-        <w:rPr>
-          <w:rFonts w:ascii="Verdana" w:hAnsi="Verdana" w:cs="Arial"/>
-          <w:bCs/>
-          <w:sz w:val="22"/>
-          <w:szCs w:val="22"/>
-        </w:rPr>
-        <w:t xml:space="preserve"> </w:t>
-      </w:r>
-      <w:r>
-        <w:rPr>
-          <w:rFonts w:ascii="Verdana" w:hAnsi="Verdana" w:cs="Arial"/>
-          <w:bCs/>
-          <w:sz w:val="22"/>
-          <w:szCs w:val="22"/>
-        </w:rPr>
-        <w:t xml:space="preserve">además de </w:t>
-      </w:r>
-      <w:r>
-        <w:rPr>
-          <w:rFonts w:ascii="Verdana" w:hAnsi="Verdana" w:cs="Arial"/>
-          <w:bCs/>
-          <w:sz w:val="22"/>
-          <w:szCs w:val="22"/>
-        </w:rPr>
-        <w:t>expresiones</w:t>
-      </w:r>
-      <w:r>
-        <w:rPr>
-          <w:rFonts w:ascii="Verdana" w:hAnsi="Verdana" w:cs="Arial"/>
-          <w:bCs/>
-          <w:sz w:val="22"/>
-          <w:szCs w:val="22"/>
-        </w:rPr>
-        <w:t xml:space="preserve"> aritméticas</w:t>
-      </w:r>
-      <w:r>
-        <w:rPr>
-          <w:rFonts w:ascii="Verdana" w:hAnsi="Verdana" w:cs="Arial"/>
-          <w:bCs/>
-          <w:sz w:val="22"/>
-          <w:szCs w:val="22"/>
-        </w:rPr>
-        <w:t xml:space="preserve"> (que ya acepta)</w:t>
-      </w:r>
-      <w:r>
-        <w:rPr>
-          <w:rFonts w:ascii="Verdana" w:hAnsi="Verdana" w:cs="Arial"/>
-          <w:bCs/>
-          <w:sz w:val="22"/>
-          <w:szCs w:val="22"/>
-        </w:rPr>
-        <w:t xml:space="preserve">, </w:t>
-      </w:r>
-      <w:r>
-        <w:rPr>
-          <w:rFonts w:ascii="Verdana" w:hAnsi="Verdana" w:cs="Arial"/>
-          <w:bCs/>
-          <w:sz w:val="22"/>
-          <w:szCs w:val="22"/>
-        </w:rPr>
-        <w:t xml:space="preserve">sea capaz de reconocer </w:t>
-      </w:r>
-      <w:r>
-        <w:rPr>
-          <w:rFonts w:ascii="Verdana" w:hAnsi="Verdana" w:cs="Arial"/>
-          <w:bCs/>
-          <w:sz w:val="22"/>
-          <w:szCs w:val="22"/>
-        </w:rPr>
-        <w:t>asignaciones</w:t>
-      </w:r>
-      <w:r>
-        <w:rPr>
-          <w:rFonts w:ascii="Verdana" w:hAnsi="Verdana" w:cs="Arial"/>
-          <w:bCs/>
-          <w:sz w:val="22"/>
-          <w:szCs w:val="22"/>
-        </w:rPr>
-        <w:t xml:space="preserve"> y </w:t>
-      </w:r>
-      <w:r>
-        <w:rPr>
-          <w:rFonts w:ascii="Verdana" w:hAnsi="Verdana" w:cs="Arial"/>
-          <w:bCs/>
-          <w:sz w:val="22"/>
-          <w:szCs w:val="22"/>
-        </w:rPr>
-        <w:t>expresiones</w:t>
-      </w:r>
-      <w:r>
-        <w:rPr>
-          <w:rFonts w:ascii="Verdana" w:hAnsi="Verdana" w:cs="Arial"/>
-          <w:bCs/>
-          <w:sz w:val="22"/>
-          <w:szCs w:val="22"/>
-        </w:rPr>
-        <w:t xml:space="preserve"> condicionales</w:t>
+        <w:t>para qu</w:t>
+      </w:r>
+      <w:r>
+        <w:rPr>
+          <w:rFonts w:ascii="Verdana" w:hAnsi="Verdana" w:cs="Arial"/>
+          <w:bCs/>
+          <w:sz w:val="22"/>
+          <w:szCs w:val="22"/>
+        </w:rPr>
+        <w:t>e acepte instrucciones más complejas que las expresiones que ya acepta</w:t>
       </w:r>
       <w:r>
         <w:rPr>
@@ -418,79 +339,43 @@
           <w:sz w:val="22"/>
           <w:szCs w:val="22"/>
         </w:rPr>
-        <w:t xml:space="preserve">Las asignaciones se forman con un identificador seguido de un operador de asignación (=) seguido por una expresión </w:t>
-      </w:r>
-      <w:r>
-        <w:rPr>
-          <w:rFonts w:ascii="Verdana" w:hAnsi="Verdana" w:cs="Arial"/>
-          <w:bCs/>
-          <w:sz w:val="22"/>
-          <w:szCs w:val="22"/>
-        </w:rPr>
-        <w:t>matemática</w:t>
-      </w:r>
-      <w:r>
-        <w:rPr>
-          <w:rFonts w:ascii="Verdana" w:hAnsi="Verdana" w:cs="Arial"/>
-          <w:bCs/>
-          <w:sz w:val="22"/>
-          <w:szCs w:val="22"/>
-        </w:rPr>
-        <w:t xml:space="preserve">. Las expresiones </w:t>
-      </w:r>
-      <w:r>
-        <w:rPr>
-          <w:rFonts w:ascii="Verdana" w:hAnsi="Verdana" w:cs="Arial"/>
-          <w:bCs/>
-          <w:sz w:val="22"/>
-          <w:szCs w:val="22"/>
-        </w:rPr>
-        <w:t>matemáticas</w:t>
-      </w:r>
-      <w:r>
-        <w:rPr>
-          <w:rFonts w:ascii="Verdana" w:hAnsi="Verdana" w:cs="Arial"/>
-          <w:bCs/>
-          <w:sz w:val="22"/>
-          <w:szCs w:val="22"/>
-        </w:rPr>
-        <w:t xml:space="preserve"> pu</w:t>
-      </w:r>
-      <w:r>
-        <w:rPr>
-          <w:rFonts w:ascii="Verdana" w:hAnsi="Verdana" w:cs="Arial"/>
-          <w:bCs/>
-          <w:sz w:val="22"/>
-          <w:szCs w:val="22"/>
-        </w:rPr>
-        <w:t xml:space="preserve">eden ser </w:t>
-      </w:r>
-      <w:r>
-        <w:rPr>
-          <w:rFonts w:ascii="Verdana" w:hAnsi="Verdana" w:cs="Arial"/>
-          <w:bCs/>
-          <w:sz w:val="22"/>
-          <w:szCs w:val="22"/>
-        </w:rPr>
-        <w:t xml:space="preserve">expresiones aritméticas o expresiones </w:t>
-      </w:r>
-      <w:r>
-        <w:rPr>
-          <w:rFonts w:ascii="Verdana" w:hAnsi="Verdana" w:cs="Arial"/>
-          <w:bCs/>
-          <w:sz w:val="22"/>
-          <w:szCs w:val="22"/>
-        </w:rPr>
-        <w:t>condicional</w:t>
-      </w:r>
-      <w:r>
-        <w:rPr>
-          <w:rFonts w:ascii="Verdana" w:hAnsi="Verdana" w:cs="Arial"/>
-          <w:bCs/>
-          <w:sz w:val="22"/>
-          <w:szCs w:val="22"/>
-        </w:rPr>
-        <w:t>es, escritas entre paréntesis</w:t>
+        <w:t>Las asignaciones se forman con un identificador seguido de un operador de asignación (=) seguido por una expresión. Las expresiones pu</w:t>
+      </w:r>
+      <w:r>
+        <w:rPr>
+          <w:rFonts w:ascii="Verdana" w:hAnsi="Verdana" w:cs="Arial"/>
+          <w:bCs/>
+          <w:sz w:val="22"/>
+          <w:szCs w:val="22"/>
+        </w:rPr>
+        <w:t xml:space="preserve">eden </w:t>
+      </w:r>
+      <w:r>
+        <w:rPr>
+          <w:rFonts w:ascii="Verdana" w:hAnsi="Verdana" w:cs="Arial"/>
+          <w:bCs/>
+          <w:sz w:val="22"/>
+          <w:szCs w:val="22"/>
+        </w:rPr>
+        <w:t xml:space="preserve">ser operaciones </w:t>
+      </w:r>
+      <w:r>
+        <w:rPr>
+          <w:rFonts w:ascii="Verdana" w:hAnsi="Verdana" w:cs="Arial"/>
+          <w:bCs/>
+          <w:sz w:val="22"/>
+          <w:szCs w:val="22"/>
+        </w:rPr>
+        <w:t>aritméticas binarias</w:t>
+      </w:r>
+      <w:r>
+        <w:rPr>
+          <w:rFonts w:ascii="Verdana" w:hAnsi="Verdana" w:cs="Arial"/>
+          <w:bCs/>
+          <w:sz w:val="22"/>
+          <w:szCs w:val="22"/>
+        </w:rPr>
+        <w:t xml:space="preserve"> entre expresiones, expresiones entre paréntesis, expresiones condicionales, constantes, o identificadores</w:t>
       </w:r>
       <w:r>
         <w:rPr>
@@ -539,7 +424,25 @@
           <w:sz w:val="22"/>
           <w:szCs w:val="22"/>
         </w:rPr>
-        <w:t xml:space="preserve"> condicional i</w:t>
+        <w:t xml:space="preserve"> condicional </w:t>
+      </w:r>
+      <w:r>
+        <w:rPr>
+          <w:rFonts w:ascii="Verdana" w:hAnsi="Verdana" w:cs="Arial"/>
+          <w:bCs/>
+          <w:sz w:val="22"/>
+          <w:szCs w:val="22"/>
+        </w:rPr>
+        <w:t xml:space="preserve">se escribe entre llaves {} e </w:t>
+      </w:r>
+      <w:r>
+        <w:rPr>
+          <w:rFonts w:ascii="Verdana" w:hAnsi="Verdana" w:cs="Arial"/>
+          <w:bCs/>
+          <w:sz w:val="22"/>
+          <w:szCs w:val="22"/>
+        </w:rPr>
+        <w:t>i</w:t>
       </w:r>
       <w:r>
         <w:rPr>
@@ -602,7 +505,27 @@
           <w:sz w:val="22"/>
           <w:szCs w:val="22"/>
         </w:rPr>
-        <w:t xml:space="preserve"> separadas con el símbolo :</w:t>
+        <w:t xml:space="preserve"> separadas con el </w:t>
+      </w:r>
+      <w:proofErr w:type="gramStart"/>
+      <w:r>
+        <w:rPr>
+          <w:rFonts w:ascii="Verdana" w:hAnsi="Verdana" w:cs="Arial"/>
+          <w:bCs/>
+          <w:sz w:val="22"/>
+          <w:szCs w:val="22"/>
+        </w:rPr>
+        <w:t>símbolo :</w:t>
+      </w:r>
+      <w:proofErr w:type="gramEnd"/>
+      <w:r>
+        <w:rPr>
+          <w:rFonts w:ascii="Verdana" w:hAnsi="Verdana" w:cs="Arial"/>
+          <w:bCs/>
+          <w:sz w:val="22"/>
+          <w:szCs w:val="22"/>
+        </w:rPr>
+        <w:t>.</w:t>
       </w:r>
     </w:p>
     <w:p>
@@ -633,6 +556,7 @@
       <w:pPr>
         <w:pStyle w:val="NormalWeb"/>
         <w:spacing w:before="0" w:beforeAutospacing="0" w:after="0" w:afterAutospacing="0" w:line="360" w:lineRule="auto"/>
+        <w:ind w:left="708"/>
         <w:jc w:val="both"/>
         <w:rPr>
           <w:rFonts w:ascii="Verdana" w:hAnsi="Verdana" w:cs="Arial"/>
@@ -648,25 +572,7 @@
           <w:sz w:val="22"/>
           <w:szCs w:val="22"/>
         </w:rPr>
-        <w:t xml:space="preserve">c = </w:t>
-      </w:r>
-      <w:r>
-        <w:rPr>
-          <w:rFonts w:ascii="Verdana" w:hAnsi="Verdana" w:cs="Arial"/>
-          <w:bCs/>
-          <w:sz w:val="22"/>
-          <w:szCs w:val="22"/>
-        </w:rPr>
-        <w:t>(</w:t>
-      </w:r>
-      <w:r>
-        <w:rPr>
-          <w:rFonts w:ascii="Verdana" w:hAnsi="Verdana" w:cs="Arial"/>
-          <w:bCs/>
-          <w:sz w:val="22"/>
-          <w:szCs w:val="22"/>
-        </w:rPr>
-        <w:t xml:space="preserve">a + </w:t>
+        <w:t xml:space="preserve">c = a + </w:t>
       </w:r>
       <w:r>
         <w:rPr>
@@ -676,15 +582,6 @@
           <w:szCs w:val="22"/>
         </w:rPr>
         <w:t>e</w:t>
-      </w:r>
-      <w:r>
-        <w:rPr>
-          <w:rFonts w:ascii="Verdana" w:hAnsi="Verdana" w:cs="Arial"/>
-          <w:bCs/>
-          <w:sz w:val="22"/>
-          <w:szCs w:val="22"/>
-        </w:rPr>
-        <w:t>)</w:t>
       </w:r>
       <w:r>
         <w:rPr>
@@ -700,6 +597,7 @@
       <w:pPr>
         <w:pStyle w:val="NormalWeb"/>
         <w:spacing w:before="0" w:beforeAutospacing="0" w:after="0" w:afterAutospacing="0" w:line="360" w:lineRule="auto"/>
+        <w:ind w:left="708"/>
         <w:jc w:val="both"/>
         <w:rPr>
           <w:rFonts w:ascii="Verdana" w:hAnsi="Verdana" w:cs="Arial"/>
@@ -724,25 +622,7 @@
           <w:sz w:val="22"/>
           <w:szCs w:val="22"/>
         </w:rPr>
-        <w:t>(</w:t>
-      </w:r>
-      <w:r>
-        <w:rPr>
-          <w:rFonts w:ascii="Verdana" w:hAnsi="Verdana" w:cs="Arial"/>
-          <w:bCs/>
-          <w:sz w:val="22"/>
-          <w:szCs w:val="22"/>
-        </w:rPr>
         <w:t>5.3 * (2 + x</w:t>
-      </w:r>
-      <w:r>
-        <w:rPr>
-          <w:rFonts w:ascii="Verdana" w:hAnsi="Verdana" w:cs="Arial"/>
-          <w:bCs/>
-          <w:sz w:val="22"/>
-          <w:szCs w:val="22"/>
-        </w:rPr>
-        <w:t>)</w:t>
       </w:r>
       <w:r>
         <w:rPr>
@@ -767,6 +647,7 @@
       <w:pPr>
         <w:pStyle w:val="NormalWeb"/>
         <w:spacing w:before="0" w:beforeAutospacing="0" w:after="0" w:afterAutospacing="0" w:line="360" w:lineRule="auto"/>
+        <w:ind w:left="708"/>
         <w:jc w:val="both"/>
         <w:rPr>
           <w:rFonts w:ascii="Verdana" w:hAnsi="Verdana" w:cs="Arial"/>
@@ -791,133 +672,56 @@
           <w:sz w:val="22"/>
           <w:szCs w:val="22"/>
         </w:rPr>
-        <w:t>(</w:t>
-      </w:r>
-      <w:r>
-        <w:rPr>
-          <w:rFonts w:ascii="Verdana" w:hAnsi="Verdana" w:cs="Arial"/>
-          <w:bCs/>
-          <w:sz w:val="22"/>
-          <w:szCs w:val="22"/>
-        </w:rPr>
-        <w:t>(</w:t>
-      </w:r>
-      <w:r>
-        <w:rPr>
-          <w:rFonts w:ascii="Verdana" w:hAnsi="Verdana" w:cs="Arial"/>
-          <w:bCs/>
-          <w:sz w:val="22"/>
-          <w:szCs w:val="22"/>
-        </w:rPr>
-        <w:t>x + 1</w:t>
-      </w:r>
-      <w:r>
-        <w:rPr>
-          <w:rFonts w:ascii="Verdana" w:hAnsi="Verdana" w:cs="Arial"/>
-          <w:bCs/>
-          <w:sz w:val="22"/>
-          <w:szCs w:val="22"/>
-        </w:rPr>
-        <w:t>)</w:t>
-      </w:r>
-      <w:r>
-        <w:rPr>
-          <w:rFonts w:ascii="Verdana" w:hAnsi="Verdana" w:cs="Arial"/>
-          <w:bCs/>
-          <w:sz w:val="22"/>
-          <w:szCs w:val="22"/>
-        </w:rPr>
-        <w:t xml:space="preserve"> &gt; </w:t>
-      </w:r>
-      <w:r>
-        <w:rPr>
-          <w:rFonts w:ascii="Verdana" w:hAnsi="Verdana" w:cs="Arial"/>
-          <w:bCs/>
-          <w:sz w:val="22"/>
-          <w:szCs w:val="22"/>
-        </w:rPr>
-        <w:t>(</w:t>
-      </w:r>
-      <w:r>
-        <w:rPr>
-          <w:rFonts w:ascii="Verdana" w:hAnsi="Verdana" w:cs="Arial"/>
-          <w:bCs/>
-          <w:sz w:val="22"/>
-          <w:szCs w:val="22"/>
-        </w:rPr>
-        <w:t>z</w:t>
-      </w:r>
-      <w:r>
-        <w:rPr>
-          <w:rFonts w:ascii="Verdana" w:hAnsi="Verdana" w:cs="Arial"/>
-          <w:bCs/>
-          <w:sz w:val="22"/>
-          <w:szCs w:val="22"/>
-        </w:rPr>
-        <w:t>)</w:t>
-      </w:r>
-      <w:r>
-        <w:rPr>
-          <w:rFonts w:ascii="Verdana" w:hAnsi="Verdana" w:cs="Arial"/>
-          <w:bCs/>
-          <w:sz w:val="22"/>
-          <w:szCs w:val="22"/>
-        </w:rPr>
-        <w:t xml:space="preserve"> ? </w:t>
-      </w:r>
-      <w:r>
-        <w:rPr>
-          <w:rFonts w:ascii="Verdana" w:hAnsi="Verdana" w:cs="Arial"/>
-          <w:bCs/>
-          <w:sz w:val="22"/>
-          <w:szCs w:val="22"/>
-        </w:rPr>
-        <w:t>(</w:t>
-      </w:r>
-      <w:r>
-        <w:rPr>
-          <w:rFonts w:ascii="Verdana" w:hAnsi="Verdana" w:cs="Arial"/>
-          <w:bCs/>
-          <w:sz w:val="22"/>
-          <w:szCs w:val="22"/>
-        </w:rPr>
-        <w:t>2.34</w:t>
-      </w:r>
-      <w:r>
-        <w:rPr>
-          <w:rFonts w:ascii="Verdana" w:hAnsi="Verdana" w:cs="Arial"/>
-          <w:bCs/>
-          <w:sz w:val="22"/>
-          <w:szCs w:val="22"/>
-        </w:rPr>
-        <w:t>)</w:t>
-      </w:r>
-      <w:r>
-        <w:rPr>
-          <w:rFonts w:ascii="Verdana" w:hAnsi="Verdana" w:cs="Arial"/>
-          <w:bCs/>
-          <w:sz w:val="22"/>
-          <w:szCs w:val="22"/>
-        </w:rPr>
-        <w:t xml:space="preserve"> : </w:t>
-      </w:r>
-      <w:r>
-        <w:rPr>
-          <w:rFonts w:ascii="Verdana" w:hAnsi="Verdana" w:cs="Arial"/>
-          <w:bCs/>
-          <w:sz w:val="22"/>
-          <w:szCs w:val="22"/>
-        </w:rPr>
-        <w:t>(</w:t>
-      </w:r>
-      <w:r>
-        <w:rPr>
-          <w:rFonts w:ascii="Verdana" w:hAnsi="Verdana" w:cs="Arial"/>
-          <w:bCs/>
-          <w:sz w:val="22"/>
-          <w:szCs w:val="22"/>
-        </w:rPr>
-        <w:t xml:space="preserve">z </w:t>
+        <w:t>{</w:t>
+      </w:r>
+      <w:r>
+        <w:rPr>
+          <w:rFonts w:ascii="Verdana" w:hAnsi="Verdana" w:cs="Arial"/>
+          <w:bCs/>
+          <w:sz w:val="22"/>
+          <w:szCs w:val="22"/>
+        </w:rPr>
+        <w:t xml:space="preserve">x + 1 &gt; </w:t>
+      </w:r>
+      <w:proofErr w:type="gramStart"/>
+      <w:r>
+        <w:rPr>
+          <w:rFonts w:ascii="Verdana" w:hAnsi="Verdana" w:cs="Arial"/>
+          <w:bCs/>
+          <w:sz w:val="22"/>
+          <w:szCs w:val="22"/>
+        </w:rPr>
+        <w:t>z ?</w:t>
+      </w:r>
+      <w:proofErr w:type="gramEnd"/>
+      <w:r>
+        <w:rPr>
+          <w:rFonts w:ascii="Verdana" w:hAnsi="Verdana" w:cs="Arial"/>
+          <w:bCs/>
+          <w:sz w:val="22"/>
+          <w:szCs w:val="22"/>
+        </w:rPr>
+        <w:t xml:space="preserve"> </w:t>
+      </w:r>
+      <w:proofErr w:type="gramStart"/>
+      <w:r>
+        <w:rPr>
+          <w:rFonts w:ascii="Verdana" w:hAnsi="Verdana" w:cs="Arial"/>
+          <w:bCs/>
+          <w:sz w:val="22"/>
+          <w:szCs w:val="22"/>
+        </w:rPr>
+        <w:t>2.34 :</w:t>
+      </w:r>
+      <w:proofErr w:type="gramEnd"/>
+      <w:r>
+        <w:rPr>
+          <w:rFonts w:ascii="Verdana" w:hAnsi="Verdana" w:cs="Arial"/>
+          <w:bCs/>
+          <w:sz w:val="22"/>
+          <w:szCs w:val="22"/>
+        </w:rPr>
+        <w:t xml:space="preserve"> z </w:t>
       </w:r>
       <w:r>
         <w:rPr>
@@ -944,7 +748,7 @@
           <w:sz w:val="22"/>
           <w:szCs w:val="22"/>
         </w:rPr>
-        <w:t>))</w:t>
+        <w:t>}</w:t>
       </w:r>
       <w:r>
         <w:rPr>
@@ -960,6 +764,7 @@
       <w:pPr>
         <w:pStyle w:val="NormalWeb"/>
         <w:spacing w:before="0" w:beforeAutospacing="0" w:after="0" w:afterAutospacing="0" w:line="360" w:lineRule="auto"/>
+        <w:ind w:left="708"/>
         <w:jc w:val="both"/>
         <w:rPr>
           <w:rFonts w:ascii="Verdana" w:hAnsi="Verdana" w:cs="Arial"/>
@@ -975,124 +780,74 @@
           <w:sz w:val="22"/>
           <w:szCs w:val="22"/>
         </w:rPr>
-        <w:t xml:space="preserve">tasa = </w:t>
-      </w:r>
-      <w:r>
-        <w:rPr>
-          <w:rFonts w:ascii="Verdana" w:hAnsi="Verdana" w:cs="Arial"/>
-          <w:bCs/>
-          <w:sz w:val="22"/>
-          <w:szCs w:val="22"/>
-        </w:rPr>
-        <w:t>(</w:t>
-      </w:r>
-      <w:r>
-        <w:rPr>
-          <w:rFonts w:ascii="Verdana" w:hAnsi="Verdana" w:cs="Arial"/>
-          <w:bCs/>
-          <w:sz w:val="22"/>
-          <w:szCs w:val="22"/>
-        </w:rPr>
-        <w:t>4 * ((tasa</w:t>
-      </w:r>
-      <w:r>
-        <w:rPr>
-          <w:rFonts w:ascii="Verdana" w:hAnsi="Verdana" w:cs="Arial"/>
-          <w:bCs/>
-          <w:sz w:val="22"/>
-          <w:szCs w:val="22"/>
-        </w:rPr>
-        <w:t>)</w:t>
-      </w:r>
-      <w:r>
-        <w:rPr>
-          <w:rFonts w:ascii="Verdana" w:hAnsi="Verdana" w:cs="Arial"/>
-          <w:bCs/>
-          <w:sz w:val="22"/>
-          <w:szCs w:val="22"/>
-        </w:rPr>
-        <w:t xml:space="preserve"> &lt;= </w:t>
-      </w:r>
-      <w:r>
-        <w:rPr>
-          <w:rFonts w:ascii="Verdana" w:hAnsi="Verdana" w:cs="Arial"/>
-          <w:bCs/>
-          <w:sz w:val="22"/>
-          <w:szCs w:val="22"/>
-        </w:rPr>
-        <w:t>(</w:t>
-      </w:r>
-      <w:r>
-        <w:rPr>
-          <w:rFonts w:ascii="Verdana" w:hAnsi="Verdana" w:cs="Arial"/>
-          <w:bCs/>
-          <w:sz w:val="22"/>
-          <w:szCs w:val="22"/>
-        </w:rPr>
-        <w:t xml:space="preserve">0.2) ? </w:t>
-      </w:r>
-      <w:r>
-        <w:rPr>
-          <w:rFonts w:ascii="Verdana" w:hAnsi="Verdana" w:cs="Arial"/>
-          <w:bCs/>
-          <w:sz w:val="22"/>
-          <w:szCs w:val="22"/>
-        </w:rPr>
-        <w:t>(</w:t>
-      </w:r>
-      <w:r>
-        <w:rPr>
-          <w:rFonts w:ascii="Verdana" w:hAnsi="Verdana" w:cs="Arial"/>
-          <w:bCs/>
-          <w:sz w:val="22"/>
-          <w:szCs w:val="22"/>
-        </w:rPr>
-        <w:t>5</w:t>
-      </w:r>
-      <w:r>
-        <w:rPr>
-          <w:rFonts w:ascii="Verdana" w:hAnsi="Verdana" w:cs="Arial"/>
-          <w:bCs/>
-          <w:sz w:val="22"/>
-          <w:szCs w:val="22"/>
-        </w:rPr>
-        <w:t>)</w:t>
-      </w:r>
-      <w:r>
-        <w:rPr>
-          <w:rFonts w:ascii="Verdana" w:hAnsi="Verdana" w:cs="Arial"/>
-          <w:bCs/>
-          <w:sz w:val="22"/>
-          <w:szCs w:val="22"/>
-        </w:rPr>
-        <w:t xml:space="preserve"> : </w:t>
-      </w:r>
-      <w:r>
-        <w:rPr>
-          <w:rFonts w:ascii="Verdana" w:hAnsi="Verdana" w:cs="Arial"/>
-          <w:bCs/>
-          <w:sz w:val="22"/>
-          <w:szCs w:val="22"/>
-        </w:rPr>
-        <w:t>(</w:t>
-      </w:r>
-      <w:r>
-        <w:rPr>
-          <w:rFonts w:ascii="Verdana" w:hAnsi="Verdana" w:cs="Arial"/>
-          <w:bCs/>
-          <w:sz w:val="22"/>
-          <w:szCs w:val="22"/>
-        </w:rPr>
-        <w:t>8)</w:t>
-      </w:r>
-      <w:r>
-        <w:rPr>
-          <w:rFonts w:ascii="Verdana" w:hAnsi="Verdana" w:cs="Arial"/>
-          <w:bCs/>
-          <w:sz w:val="22"/>
-          <w:szCs w:val="22"/>
-        </w:rPr>
-        <w:t>)</w:t>
+        <w:t xml:space="preserve">tasa = 4 * </w:t>
+      </w:r>
+      <w:r>
+        <w:rPr>
+          <w:rFonts w:ascii="Verdana" w:hAnsi="Verdana" w:cs="Arial"/>
+          <w:bCs/>
+          <w:sz w:val="22"/>
+          <w:szCs w:val="22"/>
+        </w:rPr>
+        <w:t>{</w:t>
+      </w:r>
+      <w:r>
+        <w:rPr>
+          <w:rFonts w:ascii="Verdana" w:hAnsi="Verdana" w:cs="Arial"/>
+          <w:bCs/>
+          <w:sz w:val="22"/>
+          <w:szCs w:val="22"/>
+        </w:rPr>
+        <w:t xml:space="preserve">tasa &lt;= </w:t>
+      </w:r>
+      <w:proofErr w:type="gramStart"/>
+      <w:r>
+        <w:rPr>
+          <w:rFonts w:ascii="Verdana" w:hAnsi="Verdana" w:cs="Arial"/>
+          <w:bCs/>
+          <w:sz w:val="22"/>
+          <w:szCs w:val="22"/>
+        </w:rPr>
+        <w:t>0.2 ?</w:t>
+      </w:r>
+      <w:proofErr w:type="gramEnd"/>
+      <w:r>
+        <w:rPr>
+          <w:rFonts w:ascii="Verdana" w:hAnsi="Verdana" w:cs="Arial"/>
+          <w:bCs/>
+          <w:sz w:val="22"/>
+          <w:szCs w:val="22"/>
+        </w:rPr>
+        <w:t xml:space="preserve"> </w:t>
+      </w:r>
+      <w:proofErr w:type="gramStart"/>
+      <w:r>
+        <w:rPr>
+          <w:rFonts w:ascii="Verdana" w:hAnsi="Verdana" w:cs="Arial"/>
+          <w:bCs/>
+          <w:sz w:val="22"/>
+          <w:szCs w:val="22"/>
+        </w:rPr>
+        <w:t>5 :</w:t>
+      </w:r>
+      <w:proofErr w:type="gramEnd"/>
+      <w:r>
+        <w:rPr>
+          <w:rFonts w:ascii="Verdana" w:hAnsi="Verdana" w:cs="Arial"/>
+          <w:bCs/>
+          <w:sz w:val="22"/>
+          <w:szCs w:val="22"/>
+        </w:rPr>
+        <w:t xml:space="preserve"> 8</w:t>
+      </w:r>
+      <w:r>
+        <w:rPr>
+          <w:rFonts w:ascii="Verdana" w:hAnsi="Verdana" w:cs="Arial"/>
+          <w:bCs/>
+          <w:sz w:val="22"/>
+          <w:szCs w:val="22"/>
+        </w:rPr>
+        <w:t>}</w:t>
       </w:r>
       <w:r>
         <w:rPr>
@@ -1108,6 +863,7 @@
       <w:pPr>
         <w:pStyle w:val="NormalWeb"/>
         <w:spacing w:before="0" w:beforeAutospacing="0" w:after="0" w:afterAutospacing="0" w:line="360" w:lineRule="auto"/>
+        <w:ind w:left="708"/>
         <w:jc w:val="both"/>
         <w:rPr>
           <w:rFonts w:ascii="Verdana" w:hAnsi="Verdana" w:cs="Arial"/>
@@ -1132,6 +888,35 @@
           <w:sz w:val="22"/>
           <w:szCs w:val="22"/>
         </w:rPr>
+        <w:t>{{</w:t>
+      </w:r>
+      <w:proofErr w:type="gramStart"/>
+      <w:r>
+        <w:rPr>
+          <w:rFonts w:ascii="Verdana" w:hAnsi="Verdana" w:cs="Arial"/>
+          <w:bCs/>
+          <w:sz w:val="22"/>
+          <w:szCs w:val="22"/>
+        </w:rPr>
+        <w:t>x !</w:t>
+      </w:r>
+      <w:proofErr w:type="gramEnd"/>
+      <w:r>
+        <w:rPr>
+          <w:rFonts w:ascii="Verdana" w:hAnsi="Verdana" w:cs="Arial"/>
+          <w:bCs/>
+          <w:sz w:val="22"/>
+          <w:szCs w:val="22"/>
+        </w:rPr>
+        <w:t xml:space="preserve">= y/3 ? </w:t>
+      </w:r>
+      <w:r>
+        <w:rPr>
+          <w:rFonts w:ascii="Verdana" w:hAnsi="Verdana" w:cs="Arial"/>
+          <w:bCs/>
+          <w:sz w:val="22"/>
+          <w:szCs w:val="22"/>
+        </w:rPr>
         <w:t>(</w:t>
       </w:r>
       <w:r>
@@ -1141,16 +926,139 @@
           <w:sz w:val="22"/>
           <w:szCs w:val="22"/>
         </w:rPr>
-        <w:t>((x) != (y/3) ? (x+1) : (y-2)) == (z) ? (</w:t>
-      </w:r>
-      <w:r>
-        <w:rPr>
-          <w:rFonts w:ascii="Verdana" w:hAnsi="Verdana" w:cs="Arial"/>
-          <w:bCs/>
-          <w:sz w:val="22"/>
-          <w:szCs w:val="22"/>
-        </w:rPr>
-        <w:t>2.2) : (3.3))</w:t>
+        <w:t>x+1</w:t>
+      </w:r>
+      <w:r>
+        <w:rPr>
+          <w:rFonts w:ascii="Verdana" w:hAnsi="Verdana" w:cs="Arial"/>
+          <w:bCs/>
+          <w:sz w:val="22"/>
+          <w:szCs w:val="22"/>
+        </w:rPr>
+        <w:t xml:space="preserve">) * </w:t>
+      </w:r>
+      <w:proofErr w:type="gramStart"/>
+      <w:r>
+        <w:rPr>
+          <w:rFonts w:ascii="Verdana" w:hAnsi="Verdana" w:cs="Arial"/>
+          <w:bCs/>
+          <w:sz w:val="22"/>
+          <w:szCs w:val="22"/>
+        </w:rPr>
+        <w:t>1.2</w:t>
+      </w:r>
+      <w:r>
+        <w:rPr>
+          <w:rFonts w:ascii="Verdana" w:hAnsi="Verdana" w:cs="Arial"/>
+          <w:bCs/>
+          <w:sz w:val="22"/>
+          <w:szCs w:val="22"/>
+        </w:rPr>
+        <w:t xml:space="preserve"> :</w:t>
+      </w:r>
+      <w:proofErr w:type="gramEnd"/>
+      <w:r>
+        <w:rPr>
+          <w:rFonts w:ascii="Verdana" w:hAnsi="Verdana" w:cs="Arial"/>
+          <w:bCs/>
+          <w:sz w:val="22"/>
+          <w:szCs w:val="22"/>
+        </w:rPr>
+        <w:t xml:space="preserve"> y-2</w:t>
+      </w:r>
+      <w:r>
+        <w:rPr>
+          <w:rFonts w:ascii="Verdana" w:hAnsi="Verdana" w:cs="Arial"/>
+          <w:bCs/>
+          <w:sz w:val="22"/>
+          <w:szCs w:val="22"/>
+        </w:rPr>
+        <w:t>}</w:t>
+      </w:r>
+      <w:r>
+        <w:rPr>
+          <w:rFonts w:ascii="Verdana" w:hAnsi="Verdana" w:cs="Arial"/>
+          <w:bCs/>
+          <w:sz w:val="22"/>
+          <w:szCs w:val="22"/>
+        </w:rPr>
+        <w:t xml:space="preserve"> == z ? </w:t>
+      </w:r>
+      <w:proofErr w:type="gramStart"/>
+      <w:r>
+        <w:rPr>
+          <w:rFonts w:ascii="Verdana" w:hAnsi="Verdana" w:cs="Arial"/>
+          <w:bCs/>
+          <w:sz w:val="22"/>
+          <w:szCs w:val="22"/>
+        </w:rPr>
+        <w:t>2.2 :</w:t>
+      </w:r>
+      <w:proofErr w:type="gramEnd"/>
+      <w:r>
+        <w:rPr>
+          <w:rFonts w:ascii="Verdana" w:hAnsi="Verdana" w:cs="Arial"/>
+          <w:bCs/>
+          <w:sz w:val="22"/>
+          <w:szCs w:val="22"/>
+        </w:rPr>
+        <w:t xml:space="preserve"> </w:t>
+      </w:r>
+      <w:r>
+        <w:rPr>
+          <w:rFonts w:ascii="Verdana" w:hAnsi="Verdana" w:cs="Arial"/>
+          <w:bCs/>
+          <w:sz w:val="22"/>
+          <w:szCs w:val="22"/>
+        </w:rPr>
+        <w:t xml:space="preserve">{x &gt;= y </w:t>
+      </w:r>
+      <w:r>
+        <w:rPr>
+          <w:rFonts w:ascii="Verdana" w:hAnsi="Verdana" w:cs="Arial"/>
+          <w:bCs/>
+          <w:sz w:val="22"/>
+          <w:szCs w:val="22"/>
+        </w:rPr>
+        <w:t xml:space="preserve">? </w:t>
+      </w:r>
+      <w:proofErr w:type="gramStart"/>
+      <w:r>
+        <w:rPr>
+          <w:rFonts w:ascii="Verdana" w:hAnsi="Verdana" w:cs="Arial"/>
+          <w:bCs/>
+          <w:sz w:val="22"/>
+          <w:szCs w:val="22"/>
+        </w:rPr>
+        <w:t>2</w:t>
+      </w:r>
+      <w:r>
+        <w:rPr>
+          <w:rFonts w:ascii="Verdana" w:hAnsi="Verdana" w:cs="Arial"/>
+          <w:bCs/>
+          <w:sz w:val="22"/>
+          <w:szCs w:val="22"/>
+        </w:rPr>
+        <w:t xml:space="preserve"> :</w:t>
+      </w:r>
+      <w:proofErr w:type="gramEnd"/>
+      <w:r>
+        <w:rPr>
+          <w:rFonts w:ascii="Verdana" w:hAnsi="Verdana" w:cs="Arial"/>
+          <w:bCs/>
+          <w:sz w:val="22"/>
+          <w:szCs w:val="22"/>
+        </w:rPr>
+        <w:t xml:space="preserve"> 4}</w:t>
+      </w:r>
+      <w:r>
+        <w:rPr>
+          <w:rFonts w:ascii="Verdana" w:hAnsi="Verdana" w:cs="Arial"/>
+          <w:bCs/>
+          <w:sz w:val="22"/>
+          <w:szCs w:val="22"/>
+        </w:rPr>
+        <w:t>}</w:t>
       </w:r>
       <w:r>
         <w:rPr>

</xml_diff>